<commit_message>
Modificacion en la especificacion logica
</commit_message>
<xml_diff>
--- a/02. Desarrollo del proyecto/10.PSP/HCM/Registro/Especificación_Lógica.docx
+++ b/02. Desarrollo del proyecto/10.PSP/HCM/Registro/Especificación_Lógica.docx
@@ -145,6 +145,16 @@
                 <w:szCs w:val="20"/>
               </w:rPr>
             </w:pPr>
+            <w:r>
+              <w:rPr>
+                <w:rFonts w:ascii="Arial" w:eastAsia="Times New Roman" w:hAnsi="Arial" w:cs="Arial"/>
+                <w:sz w:val="20"/>
+                <w:szCs w:val="20"/>
+              </w:rPr>
+              <w:t>20 / 10 / 2018</w:t>
+            </w:r>
+            <w:bookmarkStart w:id="0" w:name="_GoBack"/>
+            <w:bookmarkEnd w:id="0"/>
           </w:p>
         </w:tc>
       </w:tr>
@@ -309,7 +319,7 @@
                 <w:szCs w:val="20"/>
               </w:rPr>
             </w:pPr>
-            <w:bookmarkStart w:id="0" w:name="_Hlk532179055"/>
+            <w:bookmarkStart w:id="1" w:name="_Hlk532179055"/>
             <w:r>
               <w:rPr>
                 <w:rFonts w:ascii="Arial Narrow" w:eastAsia="Times New Roman" w:hAnsi="Arial Narrow" w:cs="Times New Roman"/>
@@ -3384,7 +3394,7 @@
           </w:p>
         </w:tc>
       </w:tr>
-      <w:bookmarkEnd w:id="0"/>
+      <w:bookmarkEnd w:id="1"/>
     </w:tbl>
     <w:p>
       <w:pPr>
@@ -6937,6 +6947,7 @@
               </w:rPr>
               <w:t xml:space="preserve"> a </w:t>
             </w:r>
+            <w:proofErr w:type="spellStart"/>
             <w:r>
               <w:rPr>
                 <w:rFonts w:ascii="Arial" w:eastAsia="Times New Roman" w:hAnsi="Arial" w:cs="Arial"/>
@@ -6946,6 +6957,7 @@
               </w:rPr>
               <w:t>FrmLogin.php</w:t>
             </w:r>
+            <w:proofErr w:type="spellEnd"/>
             <w:r>
               <w:rPr>
                 <w:rFonts w:ascii="Arial" w:eastAsia="Times New Roman" w:hAnsi="Arial" w:cs="Arial"/>
@@ -6955,8 +6967,6 @@
               </w:rPr>
               <w:t>;</w:t>
             </w:r>
-            <w:bookmarkStart w:id="1" w:name="_GoBack"/>
-            <w:bookmarkEnd w:id="1"/>
           </w:p>
         </w:tc>
       </w:tr>
@@ -10314,7 +10324,7 @@
 </file>
 
 <file path=customXml/itemProps1.xml><?xml version="1.0" encoding="utf-8"?>
-<ds:datastoreItem xmlns:ds="http://schemas.openxmlformats.org/officeDocument/2006/customXml" ds:itemID="{3BF2E23A-591A-4179-9382-A3DBA4680EF3}">
+<ds:datastoreItem xmlns:ds="http://schemas.openxmlformats.org/officeDocument/2006/customXml" ds:itemID="{C5769956-0E3D-4BFA-8BB3-41EBFFB10042}">
   <ds:schemaRefs>
     <ds:schemaRef ds:uri="http://schemas.openxmlformats.org/officeDocument/2006/bibliography"/>
   </ds:schemaRefs>

</xml_diff>